<commit_message>
operator overloading, method overloading, secured attributes.
</commit_message>
<xml_diff>
--- a/Assignments.docx
+++ b/Assignments.docx
@@ -3833,8 +3833,6 @@
       <w:pPr>
         <w:pStyle w:val="8"/>
       </w:pPr>
-      <w:bookmarkStart w:id="1" w:name="_GoBack"/>
-      <w:bookmarkEnd w:id="1"/>
     </w:p>
     <w:p>
       <w:pPr>
@@ -5025,6 +5023,93 @@
       <w:r>
         <w:t>If any API expecting a token or authorization use that.</w:t>
       </w:r>
+    </w:p>
+    <w:p>
+      <w:pPr>
+        <w:pStyle w:val="8"/>
+      </w:pPr>
+    </w:p>
+    <w:p>
+      <w:pPr>
+        <w:pStyle w:val="8"/>
+        <w:rPr>
+          <w:rFonts w:hint="default"/>
+          <w:lang w:val="en-US"/>
+        </w:rPr>
+      </w:pPr>
+      <w:r>
+        <w:rPr>
+          <w:rFonts w:hint="default"/>
+          <w:lang w:val="en-US"/>
+        </w:rPr>
+        <w:t>17-11-2023</w:t>
+      </w:r>
+    </w:p>
+    <w:p>
+      <w:pPr>
+        <w:pStyle w:val="8"/>
+        <w:rPr>
+          <w:rFonts w:hint="default"/>
+          <w:lang w:val="en-US"/>
+        </w:rPr>
+      </w:pPr>
+      <w:r>
+        <w:rPr>
+          <w:rFonts w:hint="default"/>
+          <w:lang w:val="en-US"/>
+        </w:rPr>
+        <w:t>Define a Numbers class to work with #__mul__, __div__, __sub__</w:t>
+      </w:r>
+    </w:p>
+    <w:p>
+      <w:pPr>
+        <w:pStyle w:val="8"/>
+        <w:rPr>
+          <w:rFonts w:hint="default"/>
+          <w:lang w:val="en-US"/>
+        </w:rPr>
+      </w:pPr>
+      <w:r>
+        <w:rPr>
+          <w:rFonts w:hint="default"/>
+          <w:lang w:val="en-US"/>
+        </w:rPr>
+        <w:t>Define a class Emp: one attribute email: we shoul secure this email attribute.</w:t>
+      </w:r>
+    </w:p>
+    <w:p>
+      <w:pPr>
+        <w:pStyle w:val="8"/>
+        <w:rPr>
+          <w:rFonts w:hint="default"/>
+          <w:lang w:val="en-US"/>
+        </w:rPr>
+      </w:pPr>
+      <w:r>
+        <w:rPr>
+          <w:rFonts w:hint="default"/>
+          <w:lang w:val="en-US"/>
+        </w:rPr>
+        <w:t>Out side the class we should not the data if some try to access by using an attribute</w:t>
+      </w:r>
+    </w:p>
+    <w:p>
+      <w:pPr>
+        <w:pStyle w:val="8"/>
+        <w:rPr>
+          <w:rFonts w:hint="default"/>
+          <w:lang w:val="en-US"/>
+        </w:rPr>
+      </w:pPr>
+      <w:r>
+        <w:rPr>
+          <w:rFonts w:hint="default"/>
+          <w:lang w:val="en-US"/>
+        </w:rPr>
+        <w:t>We should allow them to access through method only.</w:t>
+      </w:r>
+      <w:bookmarkStart w:id="1" w:name="_GoBack"/>
+      <w:bookmarkEnd w:id="1"/>
     </w:p>
     <w:p>
       <w:pPr>
@@ -5392,7 +5477,7 @@
     <w:lsdException w:uiPriority="99" w:name="table of authorities"/>
     <w:lsdException w:uiPriority="99" w:name="macro"/>
     <w:lsdException w:uiPriority="99" w:name="toa heading"/>
-    <w:lsdException w:unhideWhenUsed="0" w:uiPriority="0" w:semiHidden="0" w:name="List"/>
+    <w:lsdException w:qFormat="1" w:unhideWhenUsed="0" w:uiPriority="0" w:semiHidden="0" w:name="List"/>
     <w:lsdException w:uiPriority="99" w:name="List Bullet"/>
     <w:lsdException w:uiPriority="99" w:name="List Number"/>
     <w:lsdException w:uiPriority="99" w:name="List 2"/>
@@ -5410,7 +5495,7 @@
     <w:lsdException w:qFormat="1" w:unhideWhenUsed="0" w:uiPriority="10" w:semiHidden="0" w:name="Title"/>
     <w:lsdException w:uiPriority="99" w:name="Closing"/>
     <w:lsdException w:uiPriority="99" w:name="Signature"/>
-    <w:lsdException w:uiPriority="1" w:name="Default Paragraph Font"/>
+    <w:lsdException w:qFormat="1" w:uiPriority="1" w:name="Default Paragraph Font"/>
     <w:lsdException w:qFormat="1" w:unhideWhenUsed="0" w:uiPriority="0" w:semiHidden="0" w:name="Body Text"/>
     <w:lsdException w:uiPriority="99" w:name="Body Text Indent"/>
     <w:lsdException w:uiPriority="99" w:name="List Continue"/>
@@ -5448,7 +5533,7 @@
     <w:lsdException w:uiPriority="99" w:name="HTML Sample"/>
     <w:lsdException w:uiPriority="99" w:name="HTML Typewriter"/>
     <w:lsdException w:uiPriority="99" w:name="HTML Variable"/>
-    <w:lsdException w:uiPriority="99" w:name="Normal Table"/>
+    <w:lsdException w:qFormat="1" w:uiPriority="99" w:name="Normal Table"/>
     <w:lsdException w:uiPriority="99" w:name="annotation subject"/>
     <w:lsdException w:uiPriority="99" w:name="Table Simple 1"/>
     <w:lsdException w:uiPriority="99" w:name="Table Simple 2"/>
@@ -5676,12 +5761,14 @@
     <w:name w:val="Default Paragraph Font"/>
     <w:semiHidden/>
     <w:unhideWhenUsed/>
+    <w:qFormat/>
     <w:uiPriority w:val="1"/>
   </w:style>
   <w:style w:type="table" w:default="1" w:styleId="6">
     <w:name w:val="Normal Table"/>
     <w:semiHidden/>
     <w:unhideWhenUsed/>
+    <w:qFormat/>
     <w:uiPriority w:val="99"/>
     <w:tblPr>
       <w:tblCellMar>
@@ -5796,6 +5883,7 @@
   <w:style w:type="paragraph" w:styleId="13">
     <w:name w:val="List"/>
     <w:basedOn w:val="1"/>
+    <w:qFormat/>
     <w:uiPriority w:val="0"/>
     <w:pPr>
       <w:widowControl w:val="0"/>

</xml_diff>